<commit_message>
Finished most assignments. Only have applications to go.
</commit_message>
<xml_diff>
--- a/Cover Letter Document.docx
+++ b/Cover Letter Document.docx
@@ -277,7 +277,21 @@
         <w:rPr>
           <w:rFonts w:ascii="Calibri" w:hAnsi="Calibri" w:cs="Calibri"/>
         </w:rPr>
-        <w:t>Hiring Manager at Vantero LLC:</w:t>
+        <w:t xml:space="preserve">Hiring Manager at </w:t>
+      </w:r>
+      <w:proofErr w:type="spellStart"/>
+      <w:r>
+        <w:rPr>
+          <w:rFonts w:ascii="Calibri" w:hAnsi="Calibri" w:cs="Calibri"/>
+        </w:rPr>
+        <w:t>Vantero</w:t>
+      </w:r>
+      <w:proofErr w:type="spellEnd"/>
+      <w:r>
+        <w:rPr>
+          <w:rFonts w:ascii="Calibri" w:hAnsi="Calibri" w:cs="Calibri"/>
+        </w:rPr>
+        <w:t xml:space="preserve"> LLC:</w:t>
       </w:r>
     </w:p>
     <w:p>
@@ -423,7 +437,21 @@
         <w:rPr>
           <w:rFonts w:ascii="Calibri" w:hAnsi="Calibri" w:cs="Calibri"/>
         </w:rPr>
-        <w:t>be able to create games that will benefit people, providing them a new drive to grow.</w:t>
+        <w:t xml:space="preserve">be able to create games that will benefit people, providing </w:t>
+      </w:r>
+      <w:proofErr w:type="gramStart"/>
+      <w:r>
+        <w:rPr>
+          <w:rFonts w:ascii="Calibri" w:hAnsi="Calibri" w:cs="Calibri"/>
+        </w:rPr>
+        <w:t>them</w:t>
+      </w:r>
+      <w:proofErr w:type="gramEnd"/>
+      <w:r>
+        <w:rPr>
+          <w:rFonts w:ascii="Calibri" w:hAnsi="Calibri" w:cs="Calibri"/>
+        </w:rPr>
+        <w:t xml:space="preserve"> a new drive to grow.</w:t>
       </w:r>
       <w:r>
         <w:rPr>
@@ -535,7 +563,21 @@
         <w:rPr>
           <w:rFonts w:ascii="Calibri" w:hAnsi="Calibri" w:cs="Calibri"/>
         </w:rPr>
-        <w:t xml:space="preserve"> Vantero </w:t>
+        <w:t xml:space="preserve"> </w:t>
+      </w:r>
+      <w:proofErr w:type="spellStart"/>
+      <w:r>
+        <w:rPr>
+          <w:rFonts w:ascii="Calibri" w:hAnsi="Calibri" w:cs="Calibri"/>
+        </w:rPr>
+        <w:t>Vantero</w:t>
+      </w:r>
+      <w:proofErr w:type="spellEnd"/>
+      <w:r>
+        <w:rPr>
+          <w:rFonts w:ascii="Calibri" w:hAnsi="Calibri" w:cs="Calibri"/>
+        </w:rPr>
+        <w:t xml:space="preserve"> </w:t>
       </w:r>
     </w:p>
     <w:p>
@@ -732,11 +774,19 @@
           <w:rFonts w:ascii="Calibri" w:hAnsi="Calibri" w:cs="Calibri"/>
         </w:rPr>
       </w:pPr>
-      <w:r>
-        <w:rPr>
-          <w:rFonts w:ascii="Calibri" w:hAnsi="Calibri" w:cs="Calibri"/>
-        </w:rPr>
-        <w:t>Currently pursuing a degree in Computer Science (junior or senior year preferred).</w:t>
+      <w:proofErr w:type="gramStart"/>
+      <w:r>
+        <w:rPr>
+          <w:rFonts w:ascii="Calibri" w:hAnsi="Calibri" w:cs="Calibri"/>
+        </w:rPr>
+        <w:t>Currently</w:t>
+      </w:r>
+      <w:proofErr w:type="gramEnd"/>
+      <w:r>
+        <w:rPr>
+          <w:rFonts w:ascii="Calibri" w:hAnsi="Calibri" w:cs="Calibri"/>
+        </w:rPr>
+        <w:t xml:space="preserve"> pursuing a degree in Computer Science (junior or senior year preferred).</w:t>
       </w:r>
     </w:p>
     <w:p>
@@ -892,7 +942,35 @@
         <w:rPr>
           <w:rFonts w:ascii="Calibri" w:hAnsi="Calibri" w:cs="Calibri"/>
         </w:rPr>
-        <w:t>Flexible hours designed to accommodate your school schedule—earn money and gain valuable experience while studying.</w:t>
+        <w:t xml:space="preserve">Flexible hours </w:t>
+      </w:r>
+      <w:proofErr w:type="gramStart"/>
+      <w:r>
+        <w:rPr>
+          <w:rFonts w:ascii="Calibri" w:hAnsi="Calibri" w:cs="Calibri"/>
+        </w:rPr>
+        <w:t>designed</w:t>
+      </w:r>
+      <w:proofErr w:type="gramEnd"/>
+      <w:r>
+        <w:rPr>
+          <w:rFonts w:ascii="Calibri" w:hAnsi="Calibri" w:cs="Calibri"/>
+        </w:rPr>
+        <w:t xml:space="preserve"> to accommodate your school </w:t>
+      </w:r>
+      <w:proofErr w:type="gramStart"/>
+      <w:r>
+        <w:rPr>
+          <w:rFonts w:ascii="Calibri" w:hAnsi="Calibri" w:cs="Calibri"/>
+        </w:rPr>
+        <w:t>schedule—</w:t>
+      </w:r>
+      <w:proofErr w:type="gramEnd"/>
+      <w:r>
+        <w:rPr>
+          <w:rFonts w:ascii="Calibri" w:hAnsi="Calibri" w:cs="Calibri"/>
+        </w:rPr>
+        <w:t>earn money and gain valuable experience while studying.</w:t>
       </w:r>
     </w:p>
     <w:p>
@@ -1304,11 +1382,19 @@
           <w:rFonts w:ascii="Calibri" w:hAnsi="Calibri" w:cs="Calibri"/>
         </w:rPr>
       </w:pPr>
-      <w:r>
-        <w:rPr>
-          <w:rFonts w:ascii="Calibri" w:hAnsi="Calibri" w:cs="Calibri"/>
-        </w:rPr>
-        <w:t xml:space="preserve">My used professional wording while striving to stay genuine. </w:t>
+      <w:proofErr w:type="gramStart"/>
+      <w:r>
+        <w:rPr>
+          <w:rFonts w:ascii="Calibri" w:hAnsi="Calibri" w:cs="Calibri"/>
+        </w:rPr>
+        <w:t>My</w:t>
+      </w:r>
+      <w:proofErr w:type="gramEnd"/>
+      <w:r>
+        <w:rPr>
+          <w:rFonts w:ascii="Calibri" w:hAnsi="Calibri" w:cs="Calibri"/>
+        </w:rPr>
+        <w:t xml:space="preserve"> used professional wording while striving to stay genuine. </w:t>
       </w:r>
     </w:p>
     <w:sectPr>

</xml_diff>